<commit_message>
Rework the feedback from the SAT review of FreeTextSearch
</commit_message>
<xml_diff>
--- a/doc/free-text-search-service/GENIVI_FreeTextSearch_Component_Specification.docx
+++ b/doc/free-text-search-service/GENIVI_FreeTextSearch_Component_Specification.docx
@@ -7,7 +7,6 @@
         <w:jc w:val="center"/>
       </w:pPr>
       <w:bookmarkStart w:id="0" w:name="_Ref446310717"/>
-      <w:bookmarkStart w:id="1" w:name="_GoBack"/>
       <w:bookmarkEnd w:id="0"/>
       <w:r>
         <w:rPr>
@@ -63,7 +62,6 @@
         </w:drawing>
       </w:r>
     </w:p>
-    <w:bookmarkEnd w:id="1"/>
     <w:p>
       <w:pPr>
         <w:spacing w:before="720" w:after="720"/>
@@ -128,6 +126,8 @@
         </w:rPr>
         <w:fldChar w:fldCharType="end"/>
       </w:r>
+      <w:bookmarkStart w:id="1" w:name="_GoBack"/>
+      <w:bookmarkEnd w:id="1"/>
     </w:p>
     <w:p>
       <w:pPr>
@@ -307,7 +307,7 @@
         <w:rPr>
           <w:sz w:val="40"/>
         </w:rPr>
-        <w:t>0.2</w:t>
+        <w:t>1.0.0</w:t>
       </w:r>
       <w:r>
         <w:rPr>
@@ -350,7 +350,7 @@
           <w:rFonts w:ascii="Arial" w:hAnsi="Arial" w:cs="Arial"/>
           <w:b/>
         </w:rPr>
-        <w:t>2017-01-30</w:t>
+        <w:t>2017-02-22</w:t>
       </w:r>
       <w:r>
         <w:rPr>
@@ -957,7 +957,7 @@
       </w:r>
       <w:fldSimple w:instr=" DOCPROPERTY  GENIVI-CopyrightYear  \* MERGEFORMAT ">
         <w:r>
-          <w:t>2015</w:t>
+          <w:t>2015-2017</w:t>
         </w:r>
       </w:fldSimple>
       <w:r>
@@ -1608,10 +1608,7 @@
             </w:r>
             <w:proofErr w:type="spellEnd"/>
             <w:r>
-              <w:t xml:space="preserve"> </w:t>
-            </w:r>
-            <w:r>
-              <w:t>(TomTom)</w:t>
+              <w:t xml:space="preserve"> (TomTom)</w:t>
             </w:r>
           </w:p>
         </w:tc>
@@ -1716,6 +1713,9 @@
             <w:pPr>
               <w:pStyle w:val="TableContents"/>
             </w:pPr>
+            <w:r>
+              <w:t>2012-02-22</w:t>
+            </w:r>
           </w:p>
         </w:tc>
         <w:tc>
@@ -1732,6 +1732,9 @@
             <w:pPr>
               <w:pStyle w:val="TableContents"/>
             </w:pPr>
+            <w:r>
+              <w:t>1.0.0</w:t>
+            </w:r>
           </w:p>
         </w:tc>
         <w:tc>
@@ -1748,6 +1751,9 @@
             <w:pPr>
               <w:pStyle w:val="TableContents"/>
             </w:pPr>
+            <w:r>
+              <w:t>Morteza Damavandpeyma (TomTom)</w:t>
+            </w:r>
           </w:p>
         </w:tc>
         <w:tc>
@@ -1764,6 +1770,9 @@
             <w:pPr>
               <w:pStyle w:val="TableContents"/>
             </w:pPr>
+            <w:r>
+              <w:t>Released</w:t>
+            </w:r>
           </w:p>
         </w:tc>
       </w:tr>
@@ -4269,54 +4278,54 @@
       <w:pPr>
         <w:pStyle w:val="Heading1"/>
       </w:pPr>
-      <w:bookmarkStart w:id="8" w:name="_Ref110918054"/>
-      <w:bookmarkStart w:id="9" w:name="_Ref110918062"/>
-      <w:bookmarkStart w:id="10" w:name="_Toc156904969"/>
-      <w:bookmarkStart w:id="11" w:name="_Toc404858727"/>
-      <w:bookmarkStart w:id="12" w:name="_Ref445866633"/>
-      <w:bookmarkStart w:id="13" w:name="_Ref446309835"/>
-      <w:bookmarkStart w:id="14" w:name="_Toc156904972"/>
-      <w:bookmarkStart w:id="15" w:name="_Toc473533332"/>
+      <w:bookmarkStart w:id="5" w:name="_Ref110918054"/>
+      <w:bookmarkStart w:id="6" w:name="_Ref110918062"/>
+      <w:bookmarkStart w:id="7" w:name="_Toc156904969"/>
+      <w:bookmarkStart w:id="8" w:name="_Toc404858727"/>
+      <w:bookmarkStart w:id="9" w:name="_Toc473533332"/>
+      <w:bookmarkStart w:id="10" w:name="_Ref445866633"/>
+      <w:bookmarkStart w:id="11" w:name="_Ref446309835"/>
+      <w:bookmarkStart w:id="12" w:name="_Toc156904972"/>
       <w:r>
         <w:lastRenderedPageBreak/>
         <w:t>Introduction</w:t>
       </w:r>
+      <w:bookmarkEnd w:id="5"/>
+      <w:bookmarkEnd w:id="6"/>
+      <w:bookmarkEnd w:id="7"/>
       <w:bookmarkEnd w:id="8"/>
       <w:bookmarkEnd w:id="9"/>
-      <w:bookmarkEnd w:id="10"/>
-      <w:bookmarkEnd w:id="11"/>
+    </w:p>
+    <w:p>
+      <w:pPr>
+        <w:pStyle w:val="Heading2"/>
+      </w:pPr>
+      <w:bookmarkStart w:id="13" w:name="_Toc404858728"/>
+      <w:bookmarkStart w:id="14" w:name="_Toc473533333"/>
+      <w:r>
+        <w:t>System Overview</w:t>
+      </w:r>
+      <w:bookmarkEnd w:id="13"/>
+      <w:bookmarkEnd w:id="14"/>
+    </w:p>
+    <w:p>
+      <w:pPr>
+        <w:pStyle w:val="Body"/>
+      </w:pPr>
+      <w:r>
+        <w:t>The GENIVI Software Platform is a platform consisting of standardized middleware, application layer interfaces and frameworks defined or adopted by the GENIVI Alliance.</w:t>
+      </w:r>
+    </w:p>
+    <w:p>
+      <w:pPr>
+        <w:pStyle w:val="Heading2"/>
+      </w:pPr>
+      <w:bookmarkStart w:id="15" w:name="_Toc473533334"/>
+      <w:bookmarkStart w:id="16" w:name="_Toc404858729"/>
+      <w:r>
+        <w:t>Subsystem Overview</w:t>
+      </w:r>
       <w:bookmarkEnd w:id="15"/>
-    </w:p>
-    <w:p>
-      <w:pPr>
-        <w:pStyle w:val="Heading2"/>
-      </w:pPr>
-      <w:bookmarkStart w:id="16" w:name="_Toc404858728"/>
-      <w:bookmarkStart w:id="17" w:name="_Toc473533333"/>
-      <w:r>
-        <w:t>System Overview</w:t>
-      </w:r>
-      <w:bookmarkEnd w:id="16"/>
-      <w:bookmarkEnd w:id="17"/>
-    </w:p>
-    <w:p>
-      <w:pPr>
-        <w:pStyle w:val="Body"/>
-      </w:pPr>
-      <w:r>
-        <w:t>The GENIVI Software Platform is a platform consisting of standardized middleware, application layer interfaces and frameworks defined or adopted by the GENIVI Alliance.</w:t>
-      </w:r>
-    </w:p>
-    <w:p>
-      <w:pPr>
-        <w:pStyle w:val="Heading2"/>
-      </w:pPr>
-      <w:bookmarkStart w:id="18" w:name="_Toc404858729"/>
-      <w:bookmarkStart w:id="19" w:name="_Toc473533334"/>
-      <w:r>
-        <w:t>Subsystem Overview</w:t>
-      </w:r>
-      <w:bookmarkEnd w:id="19"/>
     </w:p>
     <w:p>
       <w:pPr>
@@ -4408,7 +4417,7 @@
         <w:pStyle w:val="Caption"/>
         <w:jc w:val="left"/>
       </w:pPr>
-      <w:bookmarkStart w:id="20" w:name="_Ref438458191"/>
+      <w:bookmarkStart w:id="17" w:name="_Ref438458191"/>
       <w:r>
         <w:t xml:space="preserve">Figure </w:t>
       </w:r>
@@ -4420,7 +4429,7 @@
           <w:t>1</w:t>
         </w:r>
       </w:fldSimple>
-      <w:bookmarkEnd w:id="20"/>
+      <w:bookmarkEnd w:id="17"/>
       <w:r>
         <w:t xml:space="preserve"> Free Text Search as part of Navigation</w:t>
       </w:r>
@@ -4461,15 +4470,15 @@
       <w:pPr>
         <w:pStyle w:val="Heading2"/>
       </w:pPr>
-      <w:bookmarkStart w:id="21" w:name="_Toc473533335"/>
+      <w:bookmarkStart w:id="18" w:name="_Toc473533335"/>
       <w:r>
         <w:t>Component</w:t>
       </w:r>
       <w:r>
         <w:t xml:space="preserve"> Overview</w:t>
       </w:r>
+      <w:bookmarkEnd w:id="16"/>
       <w:bookmarkEnd w:id="18"/>
-      <w:bookmarkEnd w:id="21"/>
     </w:p>
     <w:p>
       <w:pPr>
@@ -4559,7 +4568,7 @@
         <w:pStyle w:val="Caption"/>
         <w:jc w:val="left"/>
       </w:pPr>
-      <w:bookmarkStart w:id="22" w:name="_Ref438461156"/>
+      <w:bookmarkStart w:id="19" w:name="_Ref438461156"/>
       <w:r>
         <w:t xml:space="preserve">Figure </w:t>
       </w:r>
@@ -4571,13 +4580,13 @@
           <w:t>2</w:t>
         </w:r>
       </w:fldSimple>
-      <w:bookmarkEnd w:id="22"/>
+      <w:bookmarkEnd w:id="19"/>
       <w:r>
         <w:t xml:space="preserve"> Context diagram of the Free Text Search Component</w:t>
       </w:r>
     </w:p>
     <w:p>
-      <w:bookmarkStart w:id="23" w:name="_Toc404858730"/>
+      <w:bookmarkStart w:id="20" w:name="_Toc404858730"/>
       <w:r>
         <w:t>The Free Text Search component is typically used by a Navigation Application. This Navigation Application uses the FreeTextSearch Interface to let the user search for a location. This location can e.g. be used as destination, waypoint or be shown on the map.</w:t>
       </w:r>
@@ -4599,16 +4608,16 @@
       <w:pPr>
         <w:pStyle w:val="Heading1"/>
       </w:pPr>
-      <w:bookmarkStart w:id="24" w:name="_Toc473533336"/>
-      <w:bookmarkEnd w:id="23"/>
+      <w:bookmarkStart w:id="21" w:name="_Toc473533336"/>
+      <w:bookmarkEnd w:id="20"/>
       <w:r>
         <w:lastRenderedPageBreak/>
         <w:t>References</w:t>
       </w:r>
+      <w:bookmarkEnd w:id="10"/>
+      <w:bookmarkEnd w:id="11"/>
       <w:bookmarkEnd w:id="12"/>
-      <w:bookmarkEnd w:id="13"/>
-      <w:bookmarkEnd w:id="14"/>
-      <w:bookmarkEnd w:id="24"/>
+      <w:bookmarkEnd w:id="21"/>
     </w:p>
     <w:p>
       <w:pPr>
@@ -4690,20 +4699,25 @@
           <w:rPr>
             <w:rStyle w:val="Hyperlink"/>
           </w:rPr>
-          <w:t>http://git.projects.genivi.org/lbs/navigation/doc/navigation-core/NavigationCoreAPI.pdf</w:t>
+          <w:t>https://github.com/GENIVI/navigation/blob/master/doc/navigation-core/NavigationCore_ComponentSpecification.pdf</w:t>
         </w:r>
       </w:hyperlink>
     </w:p>
     <w:p>
       <w:pPr>
+        <w:pStyle w:val="Body"/>
+      </w:pPr>
+    </w:p>
+    <w:p>
+      <w:pPr>
         <w:pStyle w:val="Heading1"/>
       </w:pPr>
-      <w:bookmarkStart w:id="25" w:name="_Toc473533337"/>
+      <w:bookmarkStart w:id="22" w:name="_Toc473533337"/>
       <w:r>
         <w:lastRenderedPageBreak/>
         <w:t>Glossary</w:t>
       </w:r>
-      <w:bookmarkEnd w:id="25"/>
+      <w:bookmarkEnd w:id="22"/>
     </w:p>
     <w:p/>
     <w:tbl>
@@ -4972,7 +4986,7 @@
       <w:pPr>
         <w:pStyle w:val="Caption-Figure"/>
       </w:pPr>
-      <w:bookmarkStart w:id="26" w:name="_Toc366138361"/>
+      <w:bookmarkStart w:id="23" w:name="_Toc366138361"/>
       <w:r>
         <w:t xml:space="preserve">Table </w:t>
       </w:r>
@@ -4993,20 +5007,20 @@
       <w:r>
         <w:t>Term Definitions</w:t>
       </w:r>
-      <w:bookmarkEnd w:id="26"/>
+      <w:bookmarkEnd w:id="23"/>
     </w:p>
     <w:p>
       <w:pPr>
         <w:pStyle w:val="Heading1"/>
       </w:pPr>
-      <w:bookmarkStart w:id="27" w:name="_Ref438471758"/>
-      <w:bookmarkStart w:id="28" w:name="_Toc473533338"/>
+      <w:bookmarkStart w:id="24" w:name="_Ref438471758"/>
+      <w:bookmarkStart w:id="25" w:name="_Toc473533338"/>
       <w:r>
         <w:lastRenderedPageBreak/>
         <w:t>Requirements</w:t>
       </w:r>
-      <w:bookmarkEnd w:id="27"/>
-      <w:bookmarkEnd w:id="28"/>
+      <w:bookmarkEnd w:id="24"/>
+      <w:bookmarkEnd w:id="25"/>
     </w:p>
     <w:p>
       <w:pPr>
@@ -5029,14 +5043,14 @@
           <w:lang w:eastAsia="ja-JP"/>
         </w:rPr>
       </w:pPr>
-      <w:bookmarkStart w:id="29" w:name="_Toc473533339"/>
+      <w:bookmarkStart w:id="26" w:name="_Toc473533339"/>
       <w:r>
         <w:rPr>
           <w:lang w:eastAsia="ja-JP"/>
         </w:rPr>
         <w:t>Use Cases</w:t>
       </w:r>
-      <w:bookmarkEnd w:id="29"/>
+      <w:bookmarkEnd w:id="26"/>
     </w:p>
     <w:p>
       <w:pPr>
@@ -6849,14 +6863,14 @@
           <w:lang w:eastAsia="ja-JP"/>
         </w:rPr>
       </w:pPr>
-      <w:bookmarkStart w:id="30" w:name="_Toc473533340"/>
+      <w:bookmarkStart w:id="27" w:name="_Toc473533340"/>
       <w:r>
         <w:rPr>
           <w:lang w:eastAsia="ja-JP"/>
         </w:rPr>
         <w:t>Requirements</w:t>
       </w:r>
-      <w:bookmarkEnd w:id="30"/>
+      <w:bookmarkEnd w:id="27"/>
     </w:p>
     <w:p>
       <w:pPr>
@@ -7112,16 +7126,16 @@
           <w:lang w:eastAsia="ja-JP"/>
         </w:rPr>
       </w:pPr>
-      <w:bookmarkStart w:id="31" w:name="_Toc404858734"/>
-      <w:bookmarkStart w:id="32" w:name="_Toc473533341"/>
+      <w:bookmarkStart w:id="28" w:name="_Toc404858734"/>
+      <w:bookmarkStart w:id="29" w:name="_Toc473533341"/>
       <w:r>
         <w:rPr>
           <w:lang w:eastAsia="ja-JP"/>
         </w:rPr>
         <w:t>Functional Requirements</w:t>
       </w:r>
-      <w:bookmarkEnd w:id="31"/>
-      <w:bookmarkEnd w:id="32"/>
+      <w:bookmarkEnd w:id="28"/>
+      <w:bookmarkEnd w:id="29"/>
     </w:p>
     <w:p>
       <w:pPr>
@@ -8005,7 +8019,7 @@
           <w:lang w:eastAsia="ja-JP"/>
         </w:rPr>
       </w:pPr>
-      <w:bookmarkStart w:id="33" w:name="_Toc473533342"/>
+      <w:bookmarkStart w:id="30" w:name="_Toc473533342"/>
       <w:r>
         <w:rPr>
           <w:lang w:eastAsia="ja-JP"/>
@@ -8018,7 +8032,7 @@
         </w:rPr>
         <w:t>Functional Requirements</w:t>
       </w:r>
-      <w:bookmarkEnd w:id="33"/>
+      <w:bookmarkEnd w:id="30"/>
     </w:p>
     <w:p>
       <w:pPr>
@@ -8077,7 +8091,7 @@
       <w:pPr>
         <w:pStyle w:val="Heading1"/>
       </w:pPr>
-      <w:bookmarkStart w:id="34" w:name="_Toc473533343"/>
+      <w:bookmarkStart w:id="31" w:name="_Toc473533343"/>
       <w:r>
         <w:lastRenderedPageBreak/>
         <w:t xml:space="preserve">Design </w:t>
@@ -8085,7 +8099,7 @@
       <w:r>
         <w:t>Constraints</w:t>
       </w:r>
-      <w:bookmarkEnd w:id="34"/>
+      <w:bookmarkEnd w:id="31"/>
     </w:p>
     <w:p>
       <w:pPr>
@@ -8150,12 +8164,12 @@
       <w:pPr>
         <w:pStyle w:val="Heading1"/>
       </w:pPr>
-      <w:bookmarkStart w:id="35" w:name="_Toc473533344"/>
+      <w:bookmarkStart w:id="32" w:name="_Toc473533344"/>
       <w:r>
         <w:lastRenderedPageBreak/>
         <w:t>Architecture</w:t>
       </w:r>
-      <w:bookmarkEnd w:id="35"/>
+      <w:bookmarkEnd w:id="32"/>
     </w:p>
     <w:p>
       <w:pPr>
@@ -8192,14 +8206,14 @@
           <w:lang w:eastAsia="ja-JP"/>
         </w:rPr>
       </w:pPr>
-      <w:bookmarkStart w:id="36" w:name="_Toc473533345"/>
+      <w:bookmarkStart w:id="33" w:name="_Toc473533345"/>
       <w:r>
         <w:rPr>
           <w:lang w:eastAsia="ja-JP"/>
         </w:rPr>
         <w:t>Architecture Overview</w:t>
       </w:r>
-      <w:bookmarkEnd w:id="36"/>
+      <w:bookmarkEnd w:id="33"/>
     </w:p>
     <w:p>
       <w:pPr>
@@ -8320,7 +8334,7 @@
           <w:lang w:eastAsia="ja-JP"/>
         </w:rPr>
       </w:pPr>
-      <w:bookmarkStart w:id="37" w:name="_Ref438469963"/>
+      <w:bookmarkStart w:id="34" w:name="_Ref438469963"/>
       <w:r>
         <w:t xml:space="preserve">Figure </w:t>
       </w:r>
@@ -8332,7 +8346,7 @@
           <w:t>4</w:t>
         </w:r>
       </w:fldSimple>
-      <w:bookmarkEnd w:id="37"/>
+      <w:bookmarkEnd w:id="34"/>
       <w:r>
         <w:t xml:space="preserve"> Free Text Search Component</w:t>
       </w:r>
@@ -8344,14 +8358,14 @@
           <w:lang w:eastAsia="ja-JP"/>
         </w:rPr>
       </w:pPr>
-      <w:bookmarkStart w:id="38" w:name="_Toc473533346"/>
+      <w:bookmarkStart w:id="35" w:name="_Toc473533346"/>
       <w:r>
         <w:rPr>
           <w:lang w:eastAsia="ja-JP"/>
         </w:rPr>
         <w:t>Component Interfaces</w:t>
       </w:r>
-      <w:bookmarkEnd w:id="38"/>
+      <w:bookmarkEnd w:id="35"/>
     </w:p>
     <w:p>
       <w:pPr>
@@ -8399,14 +8413,14 @@
           <w:lang w:eastAsia="ja-JP"/>
         </w:rPr>
       </w:pPr>
-      <w:bookmarkStart w:id="39" w:name="_Toc473533347"/>
+      <w:bookmarkStart w:id="36" w:name="_Toc473533347"/>
       <w:r>
         <w:rPr>
           <w:lang w:eastAsia="ja-JP"/>
         </w:rPr>
         <w:t>Component Dependencies</w:t>
       </w:r>
-      <w:bookmarkEnd w:id="39"/>
+      <w:bookmarkEnd w:id="36"/>
     </w:p>
     <w:p>
       <w:pPr>
@@ -8469,14 +8483,14 @@
           <w:lang w:eastAsia="ja-JP"/>
         </w:rPr>
       </w:pPr>
-      <w:bookmarkStart w:id="40" w:name="_Toc473533348"/>
+      <w:bookmarkStart w:id="37" w:name="_Toc473533348"/>
       <w:r>
         <w:rPr>
           <w:lang w:eastAsia="ja-JP"/>
         </w:rPr>
         <w:t>Component Traceability</w:t>
       </w:r>
-      <w:bookmarkEnd w:id="40"/>
+      <w:bookmarkEnd w:id="37"/>
     </w:p>
     <w:p>
       <w:pPr>
@@ -8645,7 +8659,7 @@
           <w:lang w:eastAsia="ja-JP"/>
         </w:rPr>
       </w:pPr>
-      <w:bookmarkStart w:id="41" w:name="_Ref438471633"/>
+      <w:bookmarkStart w:id="38" w:name="_Ref438471633"/>
       <w:r>
         <w:t xml:space="preserve">Figure </w:t>
       </w:r>
@@ -8657,26 +8671,58 @@
           <w:t>5</w:t>
         </w:r>
       </w:fldSimple>
+      <w:bookmarkEnd w:id="38"/>
+      <w:r>
+        <w:t xml:space="preserve"> Requirements traceability</w:t>
+      </w:r>
+    </w:p>
+    <w:p>
+      <w:pPr>
+        <w:pStyle w:val="Heading3"/>
+        <w:rPr>
+          <w:lang w:eastAsia="ja-JP"/>
+        </w:rPr>
+      </w:pPr>
+      <w:bookmarkStart w:id="39" w:name="_Toc473533349"/>
+      <w:r>
+        <w:rPr>
+          <w:lang w:eastAsia="ja-JP"/>
+        </w:rPr>
+        <w:t>Component Composition</w:t>
+      </w:r>
+      <w:bookmarkEnd w:id="39"/>
+    </w:p>
+    <w:p>
+      <w:pPr>
+        <w:pStyle w:val="Body"/>
+        <w:rPr>
+          <w:lang w:eastAsia="ja-JP"/>
+        </w:rPr>
+      </w:pPr>
+      <w:r>
+        <w:rPr>
+          <w:lang w:eastAsia="ja-JP"/>
+        </w:rPr>
+        <w:t>Not applicable as this is an Abstract Component.</w:t>
+      </w:r>
+    </w:p>
+    <w:p>
+      <w:pPr>
+        <w:pStyle w:val="Heading3"/>
+        <w:rPr>
+          <w:lang w:eastAsia="ja-JP"/>
+        </w:rPr>
+      </w:pPr>
+      <w:bookmarkStart w:id="40" w:name="_Toc404858743"/>
+      <w:bookmarkStart w:id="41" w:name="_Toc473533350"/>
+      <w:r>
+        <w:rPr>
+          <w:lang w:eastAsia="ja-JP"/>
+        </w:rPr>
+        <w:t>Component Deployment</w:t>
+      </w:r>
+      <w:bookmarkEnd w:id="40"/>
       <w:bookmarkEnd w:id="41"/>
-      <w:r>
-        <w:t xml:space="preserve"> Requirements traceability</w:t>
-      </w:r>
-    </w:p>
-    <w:p>
-      <w:pPr>
-        <w:pStyle w:val="Heading3"/>
-        <w:rPr>
-          <w:lang w:eastAsia="ja-JP"/>
-        </w:rPr>
-      </w:pPr>
-      <w:bookmarkStart w:id="42" w:name="_Toc473533349"/>
-      <w:r>
-        <w:rPr>
-          <w:lang w:eastAsia="ja-JP"/>
-        </w:rPr>
-        <w:t>Component Composition</w:t>
-      </w:r>
-      <w:bookmarkEnd w:id="42"/>
     </w:p>
     <w:p>
       <w:pPr>
@@ -8694,46 +8740,14 @@
     </w:p>
     <w:p>
       <w:pPr>
-        <w:pStyle w:val="Heading3"/>
-        <w:rPr>
-          <w:lang w:eastAsia="ja-JP"/>
-        </w:rPr>
-      </w:pPr>
-      <w:bookmarkStart w:id="43" w:name="_Toc404858743"/>
-      <w:bookmarkStart w:id="44" w:name="_Toc473533350"/>
-      <w:r>
-        <w:rPr>
-          <w:lang w:eastAsia="ja-JP"/>
-        </w:rPr>
-        <w:t>Component Deployment</w:t>
-      </w:r>
-      <w:bookmarkEnd w:id="43"/>
-      <w:bookmarkEnd w:id="44"/>
-    </w:p>
-    <w:p>
-      <w:pPr>
-        <w:pStyle w:val="Body"/>
-        <w:rPr>
-          <w:lang w:eastAsia="ja-JP"/>
-        </w:rPr>
-      </w:pPr>
-      <w:r>
-        <w:rPr>
-          <w:lang w:eastAsia="ja-JP"/>
-        </w:rPr>
-        <w:t>Not applicable as this is an Abstract Component.</w:t>
-      </w:r>
-    </w:p>
-    <w:p>
-      <w:pPr>
         <w:pStyle w:val="Heading1"/>
       </w:pPr>
-      <w:bookmarkStart w:id="45" w:name="_Toc473533351"/>
+      <w:bookmarkStart w:id="42" w:name="_Toc473533351"/>
       <w:r>
         <w:lastRenderedPageBreak/>
         <w:t>Collaboration</w:t>
       </w:r>
-      <w:bookmarkEnd w:id="45"/>
+      <w:bookmarkEnd w:id="42"/>
     </w:p>
     <w:p>
       <w:pPr>
@@ -8886,7 +8900,7 @@
         <w:pStyle w:val="Caption"/>
         <w:jc w:val="left"/>
       </w:pPr>
-      <w:bookmarkStart w:id="46" w:name="_Ref438554264"/>
+      <w:bookmarkStart w:id="43" w:name="_Ref438554264"/>
       <w:r>
         <w:t xml:space="preserve">Figure </w:t>
       </w:r>
@@ -8898,7 +8912,7 @@
           <w:t>6</w:t>
         </w:r>
       </w:fldSimple>
-      <w:bookmarkEnd w:id="46"/>
+      <w:bookmarkEnd w:id="43"/>
       <w:r>
         <w:t xml:space="preserve"> Free Text Search Use Case realizations</w:t>
       </w:r>
@@ -8910,7 +8924,7 @@
           <w:lang w:eastAsia="ja-JP"/>
         </w:rPr>
       </w:pPr>
-      <w:bookmarkStart w:id="47" w:name="_Toc473533352"/>
+      <w:bookmarkStart w:id="44" w:name="_Toc473533352"/>
       <w:r>
         <w:rPr>
           <w:lang w:eastAsia="ja-JP"/>
@@ -8935,7 +8949,7 @@
         </w:rPr>
         <w:t>”</w:t>
       </w:r>
-      <w:bookmarkEnd w:id="47"/>
+      <w:bookmarkEnd w:id="44"/>
     </w:p>
     <w:p>
       <w:pPr>
@@ -9071,7 +9085,7 @@
           <w:lang w:eastAsia="ja-JP"/>
         </w:rPr>
       </w:pPr>
-      <w:bookmarkStart w:id="48" w:name="_Ref438555759"/>
+      <w:bookmarkStart w:id="45" w:name="_Ref438555759"/>
       <w:r>
         <w:t xml:space="preserve">Figure </w:t>
       </w:r>
@@ -9083,7 +9097,7 @@
           <w:t>7</w:t>
         </w:r>
       </w:fldSimple>
-      <w:bookmarkEnd w:id="48"/>
+      <w:bookmarkEnd w:id="45"/>
       <w:r>
         <w:t xml:space="preserve"> </w:t>
       </w:r>
@@ -9390,7 +9404,7 @@
           <w:lang w:eastAsia="ja-JP"/>
         </w:rPr>
       </w:pPr>
-      <w:bookmarkStart w:id="49" w:name="_Toc473533353"/>
+      <w:bookmarkStart w:id="46" w:name="_Toc473533353"/>
       <w:r>
         <w:rPr>
           <w:lang w:eastAsia="ja-JP"/>
@@ -9427,7 +9441,7 @@
         </w:rPr>
         <w:t>”</w:t>
       </w:r>
-      <w:bookmarkEnd w:id="49"/>
+      <w:bookmarkEnd w:id="46"/>
     </w:p>
     <w:p>
       <w:pPr>
@@ -9560,7 +9574,7 @@
         <w:pStyle w:val="Caption"/>
         <w:jc w:val="left"/>
       </w:pPr>
-      <w:bookmarkStart w:id="50" w:name="_Ref438556455"/>
+      <w:bookmarkStart w:id="47" w:name="_Ref438556455"/>
       <w:r>
         <w:t xml:space="preserve">Figure </w:t>
       </w:r>
@@ -9572,7 +9586,7 @@
           <w:t>8</w:t>
         </w:r>
       </w:fldSimple>
-      <w:bookmarkEnd w:id="50"/>
+      <w:bookmarkEnd w:id="47"/>
       <w:r>
         <w:t xml:space="preserve"> Sequence Diagram </w:t>
       </w:r>
@@ -9633,28 +9647,22 @@
         <w:t xml:space="preserve">a </w:t>
       </w:r>
       <w:r>
-        <w:t>subsequent</w:t>
+        <w:t xml:space="preserve">subsequent </w:t>
+      </w:r>
+      <w:r>
+        <w:t xml:space="preserve">set of </w:t>
+      </w:r>
+      <w:r>
+        <w:t>address</w:t>
+      </w:r>
+      <w:r>
+        <w:t>es</w:t>
       </w:r>
       <w:r>
         <w:t xml:space="preserve"> </w:t>
       </w:r>
       <w:r>
-        <w:t xml:space="preserve">set of </w:t>
-      </w:r>
-      <w:r>
-        <w:t>address</w:t>
-      </w:r>
-      <w:r>
-        <w:t>es</w:t>
-      </w:r>
-      <w:r>
-        <w:t xml:space="preserve"> </w:t>
-      </w:r>
-      <w:r>
-        <w:t>are</w:t>
-      </w:r>
-      <w:r>
-        <w:t xml:space="preserve"> </w:t>
+        <w:t xml:space="preserve">are </w:t>
       </w:r>
       <w:r>
         <w:t>received.</w:t>
@@ -9667,8 +9675,8 @@
           <w:lang w:eastAsia="ja-JP"/>
         </w:rPr>
       </w:pPr>
-      <w:bookmarkStart w:id="51" w:name="_Toc404858759"/>
-      <w:bookmarkStart w:id="52" w:name="_Toc473533354"/>
+      <w:bookmarkStart w:id="48" w:name="_Toc473533354"/>
+      <w:bookmarkStart w:id="49" w:name="_Toc404858759"/>
       <w:r>
         <w:rPr>
           <w:lang w:eastAsia="ja-JP"/>
@@ -9687,7 +9695,7 @@
         </w:rPr>
         <w:t>”</w:t>
       </w:r>
-      <w:bookmarkEnd w:id="52"/>
+      <w:bookmarkEnd w:id="48"/>
     </w:p>
     <w:p>
       <w:pPr>
@@ -10029,7 +10037,7 @@
           <w:lang w:eastAsia="ja-JP"/>
         </w:rPr>
       </w:pPr>
-      <w:bookmarkStart w:id="53" w:name="_Toc473533355"/>
+      <w:bookmarkStart w:id="50" w:name="_Toc473533355"/>
       <w:r>
         <w:rPr>
           <w:lang w:eastAsia="ja-JP"/>
@@ -10048,7 +10056,7 @@
         </w:rPr>
         <w:t>”</w:t>
       </w:r>
-      <w:bookmarkEnd w:id="53"/>
+      <w:bookmarkEnd w:id="50"/>
     </w:p>
     <w:p>
       <w:pPr>
@@ -10105,19 +10113,7 @@
         <w:rPr>
           <w:lang w:eastAsia="ja-JP"/>
         </w:rPr>
-        <w:t xml:space="preserve">; however with different </w:t>
-      </w:r>
-      <w:r>
-        <w:rPr>
-          <w:lang w:eastAsia="ja-JP"/>
-        </w:rPr>
-        <w:t>v</w:t>
-      </w:r>
-      <w:r>
-        <w:rPr>
-          <w:lang w:eastAsia="ja-JP"/>
-        </w:rPr>
-        <w:t xml:space="preserve">alues for </w:t>
+        <w:t xml:space="preserve">; however with different values for </w:t>
       </w:r>
       <w:proofErr w:type="spellStart"/>
       <w:r>
@@ -10152,19 +10148,7 @@
         <w:rPr>
           <w:lang w:eastAsia="ja-JP"/>
         </w:rPr>
-        <w:t xml:space="preserve">and specifying </w:t>
-      </w:r>
-      <w:r>
-        <w:rPr>
-          <w:lang w:eastAsia="ja-JP"/>
-        </w:rPr>
-        <w:t>Petrol Station</w:t>
-      </w:r>
-      <w:r>
-        <w:rPr>
-          <w:lang w:eastAsia="ja-JP"/>
-        </w:rPr>
-        <w:t xml:space="preserve"> category identifier in ‘</w:t>
+        <w:t>and specifying Petrol Station category identifier in ‘</w:t>
       </w:r>
       <w:proofErr w:type="spellStart"/>
       <w:r>
@@ -10192,19 +10176,7 @@
         <w:rPr>
           <w:lang w:eastAsia="ja-JP"/>
         </w:rPr>
-        <w:t xml:space="preserve">. </w:t>
-      </w:r>
-      <w:r>
-        <w:rPr>
-          <w:lang w:eastAsia="ja-JP"/>
-        </w:rPr>
-        <w:t>Petrol Station</w:t>
-      </w:r>
-      <w:r>
-        <w:rPr>
-          <w:lang w:eastAsia="ja-JP"/>
-        </w:rPr>
-        <w:t xml:space="preserve"> category ID can be retrieved using </w:t>
+        <w:t xml:space="preserve">. Petrol Station category ID can be retrieved using </w:t>
       </w:r>
       <w:r>
         <w:rPr>
@@ -10216,13 +10188,7 @@
         <w:rPr>
           <w:lang w:eastAsia="ja-JP"/>
         </w:rPr>
-        <w:t xml:space="preserve"> service.</w:t>
-      </w:r>
-      <w:r>
-        <w:rPr>
-          <w:lang w:eastAsia="ja-JP"/>
-        </w:rPr>
-        <w:t xml:space="preserve">  The search area can be restricted to an area specified by ‘</w:t>
+        <w:t xml:space="preserve"> service.  The search area can be restricted to an area specified by ‘</w:t>
       </w:r>
       <w:proofErr w:type="spellStart"/>
       <w:r>
@@ -10362,7 +10328,7 @@
           <w:lang w:eastAsia="ja-JP"/>
         </w:rPr>
       </w:pPr>
-      <w:bookmarkStart w:id="54" w:name="_Toc473533356"/>
+      <w:bookmarkStart w:id="51" w:name="_Toc473533356"/>
       <w:r>
         <w:rPr>
           <w:lang w:eastAsia="ja-JP"/>
@@ -10403,13 +10369,7 @@
         <w:rPr>
           <w:lang w:eastAsia="ja-JP"/>
         </w:rPr>
-        <w:t>f</w:t>
-      </w:r>
-      <w:r>
-        <w:rPr>
-          <w:lang w:eastAsia="ja-JP"/>
-        </w:rPr>
-        <w:t>i</w:t>
+        <w:t>fi</w:t>
       </w:r>
       <w:r>
         <w:rPr>
@@ -10447,7 +10407,7 @@
         </w:rPr>
         <w:t>”</w:t>
       </w:r>
-      <w:bookmarkEnd w:id="54"/>
+      <w:bookmarkEnd w:id="51"/>
     </w:p>
     <w:p>
       <w:pPr>
@@ -10645,89 +10605,89 @@
       <w:pPr>
         <w:pStyle w:val="Heading1"/>
       </w:pPr>
-      <w:bookmarkStart w:id="55" w:name="_Ref287522315"/>
-      <w:bookmarkStart w:id="56" w:name="_Ref287522326"/>
-      <w:bookmarkStart w:id="57" w:name="_Ref287522493"/>
-      <w:bookmarkStart w:id="58" w:name="_Ref287522508"/>
-      <w:bookmarkStart w:id="59" w:name="_Toc473533357"/>
-      <w:bookmarkEnd w:id="51"/>
+      <w:bookmarkStart w:id="52" w:name="_Ref287522315"/>
+      <w:bookmarkStart w:id="53" w:name="_Ref287522326"/>
+      <w:bookmarkStart w:id="54" w:name="_Ref287522493"/>
+      <w:bookmarkStart w:id="55" w:name="_Ref287522508"/>
+      <w:bookmarkStart w:id="56" w:name="_Toc473533357"/>
+      <w:bookmarkEnd w:id="49"/>
       <w:r>
         <w:lastRenderedPageBreak/>
         <w:t>Interfaces</w:t>
       </w:r>
+      <w:bookmarkEnd w:id="52"/>
+      <w:bookmarkEnd w:id="53"/>
+      <w:bookmarkEnd w:id="54"/>
       <w:bookmarkEnd w:id="55"/>
       <w:bookmarkEnd w:id="56"/>
+    </w:p>
+    <w:p>
+      <w:pPr>
+        <w:pStyle w:val="Body"/>
+        <w:rPr>
+          <w:lang w:eastAsia="ja-JP"/>
+        </w:rPr>
+      </w:pPr>
+      <w:bookmarkStart w:id="57" w:name="_Ref287522304"/>
+      <w:r>
+        <w:rPr>
+          <w:lang w:eastAsia="ja-JP"/>
+        </w:rPr>
+        <w:t>This is a normative part of the document</w:t>
+      </w:r>
       <w:bookmarkEnd w:id="57"/>
+      <w:r>
+        <w:rPr>
+          <w:lang w:eastAsia="ja-JP"/>
+        </w:rPr>
+        <w:t>.</w:t>
+      </w:r>
+    </w:p>
+    <w:p>
+      <w:pPr>
+        <w:pStyle w:val="Body"/>
+        <w:rPr>
+          <w:lang w:eastAsia="ja-JP"/>
+        </w:rPr>
+      </w:pPr>
+    </w:p>
+    <w:p>
+      <w:pPr>
+        <w:pStyle w:val="Heading2"/>
+        <w:rPr>
+          <w:lang w:eastAsia="ja-JP"/>
+        </w:rPr>
+      </w:pPr>
+      <w:bookmarkStart w:id="58" w:name="_Toc473533358"/>
+      <w:r>
+        <w:rPr>
+          <w:lang w:eastAsia="ja-JP"/>
+        </w:rPr>
+        <w:t xml:space="preserve">Interface </w:t>
+      </w:r>
+      <w:r>
+        <w:rPr>
+          <w:lang w:eastAsia="ja-JP"/>
+        </w:rPr>
+        <w:t>FreeTextSearch</w:t>
+      </w:r>
       <w:bookmarkEnd w:id="58"/>
+    </w:p>
+    <w:p>
+      <w:pPr>
+        <w:pStyle w:val="Heading3"/>
+        <w:rPr>
+          <w:lang w:eastAsia="ja-JP"/>
+        </w:rPr>
+      </w:pPr>
+      <w:bookmarkStart w:id="59" w:name="_Toc473533359"/>
+      <w:r>
+        <w:rPr>
+          <w:lang w:eastAsia="ja-JP"/>
+        </w:rPr>
+        <w:t>Franca IDL definition</w:t>
+      </w:r>
       <w:bookmarkEnd w:id="59"/>
-    </w:p>
-    <w:p>
-      <w:pPr>
-        <w:pStyle w:val="Body"/>
-        <w:rPr>
-          <w:lang w:eastAsia="ja-JP"/>
-        </w:rPr>
-      </w:pPr>
-      <w:bookmarkStart w:id="60" w:name="_Ref287522304"/>
-      <w:r>
-        <w:rPr>
-          <w:lang w:eastAsia="ja-JP"/>
-        </w:rPr>
-        <w:t>This is a normative part of the document</w:t>
-      </w:r>
-      <w:bookmarkEnd w:id="60"/>
-      <w:r>
-        <w:rPr>
-          <w:lang w:eastAsia="ja-JP"/>
-        </w:rPr>
-        <w:t>.</w:t>
-      </w:r>
-    </w:p>
-    <w:p>
-      <w:pPr>
-        <w:pStyle w:val="Body"/>
-        <w:rPr>
-          <w:lang w:eastAsia="ja-JP"/>
-        </w:rPr>
-      </w:pPr>
-    </w:p>
-    <w:p>
-      <w:pPr>
-        <w:pStyle w:val="Heading2"/>
-        <w:rPr>
-          <w:lang w:eastAsia="ja-JP"/>
-        </w:rPr>
-      </w:pPr>
-      <w:bookmarkStart w:id="61" w:name="_Toc473533358"/>
-      <w:r>
-        <w:rPr>
-          <w:lang w:eastAsia="ja-JP"/>
-        </w:rPr>
-        <w:t xml:space="preserve">Interface </w:t>
-      </w:r>
-      <w:r>
-        <w:rPr>
-          <w:lang w:eastAsia="ja-JP"/>
-        </w:rPr>
-        <w:t>FreeTextSearch</w:t>
-      </w:r>
-      <w:bookmarkEnd w:id="61"/>
-    </w:p>
-    <w:p>
-      <w:pPr>
-        <w:pStyle w:val="Heading3"/>
-        <w:rPr>
-          <w:lang w:eastAsia="ja-JP"/>
-        </w:rPr>
-      </w:pPr>
-      <w:bookmarkStart w:id="62" w:name="_Toc473533359"/>
-      <w:r>
-        <w:rPr>
-          <w:lang w:eastAsia="ja-JP"/>
-        </w:rPr>
-        <w:t>Franca IDL definition</w:t>
-      </w:r>
-      <w:bookmarkEnd w:id="62"/>
     </w:p>
     <w:p>
       <w:pPr>
@@ -34390,14 +34350,14 @@
           <w:lang w:eastAsia="ja-JP"/>
         </w:rPr>
       </w:pPr>
-      <w:bookmarkStart w:id="63" w:name="_Toc473533360"/>
+      <w:bookmarkStart w:id="60" w:name="_Toc473533360"/>
       <w:r>
         <w:rPr>
           <w:lang w:eastAsia="ja-JP"/>
         </w:rPr>
         <w:t>D-Bus XML</w:t>
       </w:r>
-      <w:bookmarkEnd w:id="63"/>
+      <w:bookmarkEnd w:id="60"/>
     </w:p>
     <w:p>
       <w:pPr>
@@ -38366,12 +38326,12 @@
       <w:pPr>
         <w:pStyle w:val="Heading1"/>
       </w:pPr>
-      <w:bookmarkStart w:id="64" w:name="_Toc473533361"/>
+      <w:bookmarkStart w:id="61" w:name="_Toc473533361"/>
       <w:r>
         <w:lastRenderedPageBreak/>
         <w:t>Programmer’s Manual</w:t>
       </w:r>
-      <w:bookmarkEnd w:id="64"/>
+      <w:bookmarkEnd w:id="61"/>
     </w:p>
     <w:p>
       <w:pPr>
@@ -38389,11 +38349,11 @@
         <w:lastRenderedPageBreak/>
         <w:t xml:space="preserve"> </w:t>
       </w:r>
-      <w:bookmarkStart w:id="65" w:name="_Toc473533362"/>
+      <w:bookmarkStart w:id="62" w:name="_Toc473533362"/>
       <w:r>
         <w:t>Implementation</w:t>
       </w:r>
-      <w:bookmarkEnd w:id="65"/>
+      <w:bookmarkEnd w:id="62"/>
     </w:p>
     <w:p>
       <w:pPr>
@@ -38458,12 +38418,12 @@
       <w:pPr>
         <w:pStyle w:val="Heading1"/>
       </w:pPr>
-      <w:bookmarkStart w:id="66" w:name="_Toc473533363"/>
+      <w:bookmarkStart w:id="63" w:name="_Toc473533363"/>
       <w:r>
         <w:lastRenderedPageBreak/>
         <w:t>Test Plan</w:t>
       </w:r>
-      <w:bookmarkEnd w:id="66"/>
+      <w:bookmarkEnd w:id="63"/>
     </w:p>
     <w:p>
       <w:pPr>
@@ -38487,6 +38447,18 @@
       </w:pPr>
       <w:r>
         <w:t>The test application implements a FreeTextSearch client. It exercises all the methods and registers all the callback functions to handle broadcasts coming from FreeTextSearch service.</w:t>
+      </w:r>
+      <w:r>
+        <w:t xml:space="preserve"> Please note that the </w:t>
+      </w:r>
+      <w:r>
+        <w:t xml:space="preserve">mention </w:t>
+      </w:r>
+      <w:r>
+        <w:t xml:space="preserve">test is not automated and </w:t>
+      </w:r>
+      <w:r>
+        <w:t>the results need to be manually checked against the server side implementation.</w:t>
       </w:r>
     </w:p>
     <w:sectPr>
@@ -38949,14 +38921,12 @@
           <w:r>
             <w:fldChar w:fldCharType="separate"/>
           </w:r>
-          <w:ins w:id="6" w:author="Morteza Damavandpeyma" w:date="2017-01-30T09:54:00Z">
-            <w:r>
-              <w:rPr>
-                <w:noProof/>
-              </w:rPr>
-              <w:t>GENIVI Alliance.</w:t>
-            </w:r>
-          </w:ins>
+          <w:r>
+            <w:rPr>
+              <w:noProof/>
+            </w:rPr>
+            <w:t>GENIVI Alliance.</w:t>
+          </w:r>
           <w:r>
             <w:fldChar w:fldCharType="end"/>
           </w:r>
@@ -39005,27 +38975,25 @@
           <w:r>
             <w:fldChar w:fldCharType="separate"/>
           </w:r>
-          <w:ins w:id="7" w:author="Morteza Damavandpeyma" w:date="2017-01-30T09:54:00Z">
-            <w:r>
-              <w:rPr>
-                <w:noProof/>
-              </w:rPr>
-              <w:t xml:space="preserve">This work is licensed </w:t>
-            </w:r>
-            <w:r>
-              <w:rPr>
-                <w:bCs/>
-                <w:noProof/>
-              </w:rPr>
-              <w:t>under a</w:t>
-            </w:r>
-            <w:r>
-              <w:rPr>
-                <w:noProof/>
-              </w:rPr>
-              <w:t xml:space="preserve"> Creative Commons Attribution-ShareAlike 4.0 International License.</w:t>
-            </w:r>
-          </w:ins>
+          <w:r>
+            <w:rPr>
+              <w:noProof/>
+            </w:rPr>
+            <w:t xml:space="preserve">This work is licensed </w:t>
+          </w:r>
+          <w:r>
+            <w:rPr>
+              <w:bCs/>
+              <w:noProof/>
+            </w:rPr>
+            <w:t>under a</w:t>
+          </w:r>
+          <w:r>
+            <w:rPr>
+              <w:noProof/>
+            </w:rPr>
+            <w:t xml:space="preserve"> Creative Commons Attribution-ShareAlike 4.0 International License.</w:t>
+          </w:r>
           <w:r>
             <w:fldChar w:fldCharType="end"/>
           </w:r>
@@ -39516,7 +39484,7 @@
           </w:r>
           <w:fldSimple w:instr=" DOCPROPERTY &quot;Document Number&quot;  \* MERGEFORMAT ">
             <w:r>
-              <w:t>SI00008</w:t>
+              <w:t>CS00050</w:t>
             </w:r>
           </w:fldSimple>
           <w:r>
@@ -39527,7 +39495,7 @@
               <w:rPr>
                 <w:noProof/>
               </w:rPr>
-              <w:t>2017-01-30</w:t>
+              <w:t>2017-02-22</w:t>
             </w:r>
           </w:fldSimple>
         </w:p>
@@ -39569,14 +39537,12 @@
           <w:r>
             <w:fldChar w:fldCharType="separate"/>
           </w:r>
-          <w:ins w:id="5" w:author="Morteza Damavandpeyma" w:date="2017-01-30T09:54:00Z">
-            <w:r>
-              <w:rPr>
-                <w:noProof/>
-              </w:rPr>
-              <w:t>Draft Version</w:t>
-            </w:r>
-          </w:ins>
+          <w:r>
+            <w:rPr>
+              <w:noProof/>
+            </w:rPr>
+            <w:t>Draft Version</w:t>
+          </w:r>
           <w:r>
             <w:fldChar w:fldCharType="end"/>
           </w:r>
@@ -39585,7 +39551,7 @@
           </w:r>
           <w:fldSimple w:instr=" DOCPROPERTY &quot;GENIVI-DocVersion&quot;  \* MERGEFORMAT ">
             <w:r>
-              <w:t>0.2</w:t>
+              <w:t>1.0.0</w:t>
             </w:r>
           </w:fldSimple>
         </w:p>
@@ -43605,14 +43571,6 @@
     <w:abstractNumId w:val="41"/>
   </w:num>
 </w:numbering>
-</file>
-
-<file path=word/people.xml><?xml version="1.0" encoding="utf-8"?>
-<w15:people xmlns:wpc="http://schemas.microsoft.com/office/word/2010/wordprocessingCanvas" xmlns:mc="http://schemas.openxmlformats.org/markup-compatibility/2006" xmlns:o="urn:schemas-microsoft-com:office:office" xmlns:r="http://schemas.openxmlformats.org/officeDocument/2006/relationships" xmlns:m="http://schemas.openxmlformats.org/officeDocument/2006/math" xmlns:v="urn:schemas-microsoft-com:vml" xmlns:wp14="http://schemas.microsoft.com/office/word/2010/wordprocessingDrawing" xmlns:wp="http://schemas.openxmlformats.org/drawingml/2006/wordprocessingDrawing" xmlns:w10="urn:schemas-microsoft-com:office:word" xmlns:w="http://schemas.openxmlformats.org/wordprocessingml/2006/main" xmlns:w14="http://schemas.microsoft.com/office/word/2010/wordml" xmlns:w15="http://schemas.microsoft.com/office/word/2012/wordml" xmlns:wpg="http://schemas.microsoft.com/office/word/2010/wordprocessingGroup" xmlns:wpi="http://schemas.microsoft.com/office/word/2010/wordprocessingInk" xmlns:wne="http://schemas.microsoft.com/office/word/2006/wordml" xmlns:wps="http://schemas.microsoft.com/office/word/2010/wordprocessingShape" mc:Ignorable="w14 w15 wp14">
-  <w15:person w15:author="Morteza Damavandpeyma">
-    <w15:presenceInfo w15:providerId="AD" w15:userId="S-1-5-21-202387345-4201324245-3709672714-219830"/>
-  </w15:person>
-</w15:people>
 </file>
 
 <file path=word/styles.xml><?xml version="1.0" encoding="utf-8"?>
@@ -46080,7 +46038,7 @@
 </file>
 
 <file path=customXml/itemProps1.xml><?xml version="1.0" encoding="utf-8"?>
-<ds:datastoreItem xmlns:ds="http://schemas.openxmlformats.org/officeDocument/2006/customXml" ds:itemID="{67D47101-0298-4CB8-9C31-3C52512300B5}">
+<ds:datastoreItem xmlns:ds="http://schemas.openxmlformats.org/officeDocument/2006/customXml" ds:itemID="{2D1769B4-90B1-4A63-8211-DA51BB4D3258}">
   <ds:schemaRefs>
     <ds:schemaRef ds:uri="http://schemas.openxmlformats.org/officeDocument/2006/bibliography"/>
   </ds:schemaRefs>

</xml_diff>